<commit_message>
Avoid duplicates on user-relation-analyzer
</commit_message>
<xml_diff>
--- a/Plan para la descarga masiva de seguidores.docx
+++ b/Plan para la descarga masiva de seguidores.docx
@@ -164,6 +164,7 @@
           <w:id w:val="-460883127"/>
           <w:citation/>
         </w:sdtPr>
+        <w:sdtEndPr/>
         <w:sdtContent>
           <w:r>
             <w:rPr>
@@ -355,76 +356,20 @@
         <w:rPr>
           <w:lang w:val="es-MX"/>
         </w:rPr>
-        <w:t xml:space="preserve">El propósito de la descarga masiva es entonces consultar a la API de Twitter, no para descargar nuevos usuarios, sino para poder almacenar las relaciones entre estos. Dicha información se almacena en la tabla </w:t>
-      </w:r>
-      <w:proofErr w:type="spellStart"/>
-      <w:r>
-        <w:rPr>
-          <w:lang w:val="es-MX"/>
-        </w:rPr>
-        <w:t>UserFollower</w:t>
-      </w:r>
-      <w:proofErr w:type="spellEnd"/>
-      <w:r>
-        <w:rPr>
-          <w:lang w:val="es-MX"/>
-        </w:rPr>
-        <w:t xml:space="preserve">, que consiste únicamente de dos columnas: </w:t>
-      </w:r>
-      <w:proofErr w:type="spellStart"/>
-      <w:r>
-        <w:rPr>
-          <w:lang w:val="es-MX"/>
-        </w:rPr>
-        <w:t>userID</w:t>
-      </w:r>
-      <w:proofErr w:type="spellEnd"/>
-      <w:r>
-        <w:rPr>
-          <w:lang w:val="es-MX"/>
-        </w:rPr>
-        <w:t xml:space="preserve"> (id de usuario) y </w:t>
-      </w:r>
-      <w:proofErr w:type="spellStart"/>
-      <w:r>
-        <w:rPr>
-          <w:lang w:val="es-MX"/>
-        </w:rPr>
-        <w:t>followerID</w:t>
-      </w:r>
-      <w:proofErr w:type="spellEnd"/>
-      <w:r>
-        <w:rPr>
-          <w:lang w:val="es-MX"/>
-        </w:rPr>
-        <w:t xml:space="preserve"> (id de seguidor). Se busca entonces descargar los seguidores de las cuentas influyentes. </w:t>
-      </w:r>
-    </w:p>
-    <w:p>
-      <w:pPr>
-        <w:rPr>
-          <w:lang w:val="es-MX"/>
-        </w:rPr>
-      </w:pPr>
-      <w:r>
-        <w:rPr>
-          <w:lang w:val="es-MX"/>
-        </w:rPr>
-        <w:t xml:space="preserve">La API ofrece tres </w:t>
-      </w:r>
-      <w:proofErr w:type="spellStart"/>
-      <w:r>
-        <w:rPr>
-          <w:lang w:val="es-MX"/>
-        </w:rPr>
-        <w:t>endpoints</w:t>
-      </w:r>
-      <w:proofErr w:type="spellEnd"/>
-      <w:r>
-        <w:rPr>
-          <w:lang w:val="es-MX"/>
-        </w:rPr>
-        <w:t xml:space="preserve"> para obtener esta información:</w:t>
+        <w:t xml:space="preserve">El propósito de la descarga masiva es entonces consultar a la API de Twitter, no para descargar nuevos usuarios, sino para poder almacenar las relaciones entre estos. Dicha información se almacena en la tabla UserFollower, que consiste únicamente de dos columnas: userID (id de usuario) y followerID (id de seguidor). Se busca entonces descargar los seguidores de las cuentas influyentes. </w:t>
+      </w:r>
+    </w:p>
+    <w:p>
+      <w:pPr>
+        <w:rPr>
+          <w:lang w:val="es-MX"/>
+        </w:rPr>
+      </w:pPr>
+      <w:r>
+        <w:rPr>
+          <w:lang w:val="es-MX"/>
+        </w:rPr>
+        <w:t>La API ofrece tres endpoints para obtener esta información:</w:t>
       </w:r>
     </w:p>
     <w:p>
@@ -442,55 +387,13 @@
         <w:rPr>
           <w:lang w:val="es-MX"/>
         </w:rPr>
-        <w:t xml:space="preserve">GET </w:t>
-      </w:r>
-      <w:proofErr w:type="spellStart"/>
-      <w:r>
-        <w:rPr>
-          <w:lang w:val="es-MX"/>
-        </w:rPr>
-        <w:t>followers</w:t>
-      </w:r>
-      <w:proofErr w:type="spellEnd"/>
-      <w:r>
-        <w:rPr>
-          <w:lang w:val="es-MX"/>
-        </w:rPr>
-        <w:t>/</w:t>
-      </w:r>
-      <w:proofErr w:type="spellStart"/>
-      <w:r>
-        <w:rPr>
-          <w:lang w:val="es-MX"/>
-        </w:rPr>
-        <w:t>ids</w:t>
-      </w:r>
-      <w:proofErr w:type="spellEnd"/>
-      <w:r>
-        <w:rPr>
-          <w:lang w:val="es-MX"/>
-        </w:rPr>
-        <w:t xml:space="preserve">: </w:t>
-      </w:r>
-      <w:r>
-        <w:rPr>
-          <w:lang w:val="es-MX"/>
-        </w:rPr>
-        <w:t xml:space="preserve">Permite realizar una solicitud por minuto, y regresa páginas con 5k </w:t>
-      </w:r>
-      <w:proofErr w:type="spellStart"/>
-      <w:r>
-        <w:rPr>
-          <w:lang w:val="es-MX"/>
-        </w:rPr>
-        <w:t>id’s</w:t>
-      </w:r>
-      <w:proofErr w:type="spellEnd"/>
-      <w:r>
-        <w:rPr>
-          <w:lang w:val="es-MX"/>
-        </w:rPr>
-        <w:t xml:space="preserve"> de seguidores de una cuenta. </w:t>
+        <w:t xml:space="preserve">GET followers/ids: </w:t>
+      </w:r>
+      <w:r>
+        <w:rPr>
+          <w:lang w:val="es-MX"/>
+        </w:rPr>
+        <w:t xml:space="preserve">Permite realizar una solicitud por minuto, y regresa páginas con 5k id’s de seguidores de una cuenta. </w:t>
       </w:r>
     </w:p>
     <w:p>
@@ -508,49 +411,7 @@
         <w:rPr>
           <w:lang w:val="es-MX"/>
         </w:rPr>
-        <w:t xml:space="preserve">GET </w:t>
-      </w:r>
-      <w:proofErr w:type="spellStart"/>
-      <w:r>
-        <w:rPr>
-          <w:lang w:val="es-MX"/>
-        </w:rPr>
-        <w:t>friends</w:t>
-      </w:r>
-      <w:proofErr w:type="spellEnd"/>
-      <w:r>
-        <w:rPr>
-          <w:lang w:val="es-MX"/>
-        </w:rPr>
-        <w:t>/</w:t>
-      </w:r>
-      <w:proofErr w:type="spellStart"/>
-      <w:r>
-        <w:rPr>
-          <w:lang w:val="es-MX"/>
-        </w:rPr>
-        <w:t>ids</w:t>
-      </w:r>
-      <w:proofErr w:type="spellEnd"/>
-      <w:r>
-        <w:rPr>
-          <w:lang w:val="es-MX"/>
-        </w:rPr>
-        <w:t xml:space="preserve">: Permite realizar una solicitud por minuto, y regresa páginas con 5k </w:t>
-      </w:r>
-      <w:proofErr w:type="spellStart"/>
-      <w:r>
-        <w:rPr>
-          <w:lang w:val="es-MX"/>
-        </w:rPr>
-        <w:t>id’s</w:t>
-      </w:r>
-      <w:proofErr w:type="spellEnd"/>
-      <w:r>
-        <w:rPr>
-          <w:lang w:val="es-MX"/>
-        </w:rPr>
-        <w:t xml:space="preserve"> de seguidos de una cuenta. </w:t>
+        <w:t xml:space="preserve">GET friends/ids: Permite realizar una solicitud por minuto, y regresa páginas con 5k id’s de seguidos de una cuenta. </w:t>
       </w:r>
     </w:p>
     <w:p>
@@ -569,63 +430,7 @@
           <w:lang w:val="es-MX"/>
         </w:rPr>
         <w:lastRenderedPageBreak/>
-        <w:t xml:space="preserve">GET </w:t>
-      </w:r>
-      <w:proofErr w:type="spellStart"/>
-      <w:r>
-        <w:rPr>
-          <w:lang w:val="es-MX"/>
-        </w:rPr>
-        <w:t>friendships</w:t>
-      </w:r>
-      <w:proofErr w:type="spellEnd"/>
-      <w:r>
-        <w:rPr>
-          <w:lang w:val="es-MX"/>
-        </w:rPr>
-        <w:t>/</w:t>
-      </w:r>
-      <w:proofErr w:type="gramStart"/>
-      <w:r>
-        <w:rPr>
-          <w:lang w:val="es-MX"/>
-        </w:rPr>
-        <w:t>show</w:t>
-      </w:r>
-      <w:proofErr w:type="gramEnd"/>
-      <w:r>
-        <w:rPr>
-          <w:lang w:val="es-MX"/>
-        </w:rPr>
-        <w:t xml:space="preserve">: Permite realizar 12 </w:t>
-      </w:r>
-      <w:proofErr w:type="spellStart"/>
-      <w:r>
-        <w:rPr>
-          <w:lang w:val="es-MX"/>
-        </w:rPr>
-        <w:t>requests</w:t>
-      </w:r>
-      <w:proofErr w:type="spellEnd"/>
-      <w:r>
-        <w:rPr>
-          <w:lang w:val="es-MX"/>
-        </w:rPr>
-        <w:t xml:space="preserve"> por minuto, recibe </w:t>
-      </w:r>
-      <w:proofErr w:type="spellStart"/>
-      <w:r>
-        <w:rPr>
-          <w:lang w:val="es-MX"/>
-        </w:rPr>
-        <w:t>ids</w:t>
-      </w:r>
-      <w:proofErr w:type="spellEnd"/>
-      <w:r>
-        <w:rPr>
-          <w:lang w:val="es-MX"/>
-        </w:rPr>
-        <w:t xml:space="preserve"> de dos usuarios, y regresa información sobre la relación entre estos. </w:t>
+        <w:t xml:space="preserve">GET friendships/show: Permite realizar 12 requests por minuto, recibe ids de dos usuarios, y regresa información sobre la relación entre estos. </w:t>
       </w:r>
     </w:p>
     <w:p>
@@ -1637,23 +1442,7 @@
           <w:lang w:val="es-MX"/>
         </w:rPr>
         <w:lastRenderedPageBreak/>
-        <w:t xml:space="preserve">A partir de estas estadísticas puede evaluarse la conveniencia de cada uno de los </w:t>
-      </w:r>
-      <w:proofErr w:type="spellStart"/>
-      <w:r>
-        <w:rPr>
-          <w:rFonts w:eastAsiaTheme="minorEastAsia"/>
-          <w:lang w:val="es-MX"/>
-        </w:rPr>
-        <w:t>endpoints</w:t>
-      </w:r>
-      <w:proofErr w:type="spellEnd"/>
-      <w:r>
-        <w:rPr>
-          <w:rFonts w:eastAsiaTheme="minorEastAsia"/>
-          <w:lang w:val="es-MX"/>
-        </w:rPr>
-        <w:t xml:space="preserve"> disponibles en la base de datos. </w:t>
+        <w:t xml:space="preserve">A partir de estas estadísticas puede evaluarse la conveniencia de cada uno de los endpoints disponibles en la base de datos. </w:t>
       </w:r>
     </w:p>
     <w:p>
@@ -1671,7 +1460,7 @@
       <w:r>
         <w:rPr>
           <w:rFonts w:eastAsiaTheme="minorEastAsia"/>
-          <w:lang w:val="en-US"/>
+          <w:lang w:val="es-MX"/>
         </w:rPr>
         <w:t xml:space="preserve">GET friends/ids. </w:t>
       </w:r>
@@ -1698,7 +1487,7 @@
       <w:r>
         <w:rPr>
           <w:rFonts w:eastAsiaTheme="minorEastAsia"/>
-          <w:lang w:val="en-US"/>
+          <w:lang w:val="es-MX"/>
         </w:rPr>
         <w:t xml:space="preserve">GET friendships/show. </w:t>
       </w:r>
@@ -1732,7 +1521,7 @@
       <w:r>
         <w:rPr>
           <w:rFonts w:eastAsiaTheme="minorEastAsia"/>
-          <w:lang w:val="en-US"/>
+          <w:lang w:val="es-MX"/>
         </w:rPr>
         <w:t xml:space="preserve">GET followers/ids. </w:t>
       </w:r>
@@ -1850,21 +1639,7 @@
         <w:rPr>
           <w:lang w:val="es-MX"/>
         </w:rPr>
-        <w:t xml:space="preserve">Se leerán las cuentas significativas de la base de datos. Usando las herramientas existentes, se realizarán llamadas a la API por cada una hasta agotar todas las cuentas seguidas. Esta información será almacenada en la tabla </w:t>
-      </w:r>
-      <w:proofErr w:type="spellStart"/>
-      <w:r>
-        <w:rPr>
-          <w:lang w:val="es-MX"/>
-        </w:rPr>
-        <w:t>UserFollower</w:t>
-      </w:r>
-      <w:proofErr w:type="spellEnd"/>
-      <w:r>
-        <w:rPr>
-          <w:lang w:val="es-MX"/>
-        </w:rPr>
-        <w:t xml:space="preserve">. </w:t>
+        <w:t xml:space="preserve">Se leerán las cuentas significativas de la base de datos. Usando las herramientas existentes, se realizarán llamadas a la API por cada una hasta agotar todas las cuentas seguidas. Esta información será almacenada en la tabla UserFollower. </w:t>
       </w:r>
     </w:p>
     <w:p>
@@ -1898,77 +1673,7 @@
         <w:rPr>
           <w:lang w:val="es-MX"/>
         </w:rPr>
-        <w:t xml:space="preserve">Como se mencionó anteriormente, el </w:t>
-      </w:r>
-      <w:proofErr w:type="spellStart"/>
-      <w:r>
-        <w:rPr>
-          <w:lang w:val="es-MX"/>
-        </w:rPr>
-        <w:t>endpoint</w:t>
-      </w:r>
-      <w:proofErr w:type="spellEnd"/>
-      <w:r>
-        <w:rPr>
-          <w:lang w:val="es-MX"/>
-        </w:rPr>
-        <w:t xml:space="preserve"> GET </w:t>
-      </w:r>
-      <w:proofErr w:type="spellStart"/>
-      <w:r>
-        <w:rPr>
-          <w:lang w:val="es-MX"/>
-        </w:rPr>
-        <w:t>friends</w:t>
-      </w:r>
-      <w:proofErr w:type="spellEnd"/>
-      <w:r>
-        <w:rPr>
-          <w:lang w:val="es-MX"/>
-        </w:rPr>
-        <w:t>/</w:t>
-      </w:r>
-      <w:proofErr w:type="spellStart"/>
-      <w:r>
-        <w:rPr>
-          <w:lang w:val="es-MX"/>
-        </w:rPr>
-        <w:t>ids</w:t>
-      </w:r>
-      <w:proofErr w:type="spellEnd"/>
-      <w:r>
-        <w:rPr>
-          <w:lang w:val="es-MX"/>
-        </w:rPr>
-        <w:t xml:space="preserve"> permite 1 consulta por minuto, arrojando 5,000 </w:t>
-      </w:r>
-      <w:proofErr w:type="spellStart"/>
-      <w:r>
-        <w:rPr>
-          <w:lang w:val="es-MX"/>
-        </w:rPr>
-        <w:t>id’s</w:t>
-      </w:r>
-      <w:proofErr w:type="spellEnd"/>
-      <w:r>
-        <w:rPr>
-          <w:lang w:val="es-MX"/>
-        </w:rPr>
-        <w:t xml:space="preserve"> en cada uno. Recordando que tenemos 5 clientes de Twitter, el tiempo de ejecución es de 25000 </w:t>
-      </w:r>
-      <w:proofErr w:type="spellStart"/>
-      <w:r>
-        <w:rPr>
-          <w:lang w:val="es-MX"/>
-        </w:rPr>
-        <w:t>ids</w:t>
-      </w:r>
-      <w:proofErr w:type="spellEnd"/>
-      <w:r>
-        <w:rPr>
-          <w:lang w:val="es-MX"/>
-        </w:rPr>
-        <w:t xml:space="preserve"> por minuto. </w:t>
+        <w:t xml:space="preserve">Como se mencionó anteriormente, el endpoint GET friends/ids permite 1 consulta por minuto, arrojando 5,000 id’s en cada uno. Recordando que tenemos 5 clientes de Twitter, el tiempo de ejecución es de 25000 ids por minuto. </w:t>
       </w:r>
     </w:p>
     <w:p>
@@ -1984,7 +1689,7 @@
             <m:fPr>
               <m:ctrlPr>
                 <w:rPr>
-                  <w:rFonts w:ascii="Cambria Math" w:eastAsiaTheme="minorEastAsia"/>
+                  <w:rFonts w:ascii="Cambria Math" w:eastAsiaTheme="minorEastAsia" w:hAnsi="Cambria Math"/>
                   <w:lang w:val="es-MX"/>
                 </w:rPr>
               </m:ctrlPr>
@@ -1998,24 +1703,8 @@
                   <w:rFonts w:ascii="Cambria Math" w:eastAsiaTheme="minorEastAsia" w:hAnsi="Cambria Math"/>
                   <w:lang w:val="es-MX"/>
                 </w:rPr>
-                <m:t>119,609.49</m:t>
+                <m:t>119,609.49 ids</m:t>
               </m:r>
-              <m:r>
-                <m:rPr>
-                  <m:sty m:val="p"/>
-                </m:rPr>
-                <w:rPr>
-                  <w:rFonts w:ascii="Cambria Math" w:eastAsiaTheme="minorEastAsia" w:hAnsi="Cambria Math"/>
-                  <w:lang w:val="es-MX"/>
-                </w:rPr>
-                <m:t xml:space="preserve"> ids</m:t>
-              </m:r>
-              <m:ctrlPr>
-                <w:rPr>
-                  <w:rFonts w:ascii="Cambria Math" w:eastAsiaTheme="minorEastAsia" w:hAnsi="Cambria Math"/>
-                  <w:lang w:val="es-MX"/>
-                </w:rPr>
-              </m:ctrlPr>
             </m:num>
             <m:den>
               <m:r>
@@ -2026,17 +1715,7 @@
                   <w:rFonts w:ascii="Cambria Math" w:eastAsiaTheme="minorEastAsia"/>
                   <w:lang w:val="es-MX"/>
                 </w:rPr>
-                <m:t>25000</m:t>
-              </m:r>
-              <m:r>
-                <m:rPr>
-                  <m:sty m:val="p"/>
-                </m:rPr>
-                <w:rPr>
-                  <w:rFonts w:ascii="Cambria Math" w:eastAsiaTheme="minorEastAsia"/>
-                  <w:lang w:val="es-MX"/>
-                </w:rPr>
-                <m:t xml:space="preserve"> ids/min</m:t>
+                <m:t>25000 ids/min</m:t>
               </m:r>
             </m:den>
           </m:f>
@@ -2184,21 +1863,7 @@
         <w:rPr>
           <w:lang w:val="es-MX"/>
         </w:rPr>
-        <w:t xml:space="preserve">, recibe dos </w:t>
-      </w:r>
-      <w:proofErr w:type="spellStart"/>
-      <w:r>
-        <w:rPr>
-          <w:lang w:val="es-MX"/>
-        </w:rPr>
-        <w:t>id’s</w:t>
-      </w:r>
-      <w:proofErr w:type="spellEnd"/>
-      <w:r>
-        <w:rPr>
-          <w:lang w:val="es-MX"/>
-        </w:rPr>
-        <w:t xml:space="preserve"> de usuario y regresa la probabilidad de que haya algún tipo de relación entre los mismos. </w:t>
+        <w:t xml:space="preserve">, recibe dos id’s de usuario y regresa la probabilidad de que haya algún tipo de relación entre los mismos. </w:t>
       </w:r>
     </w:p>
     <w:p>
@@ -2232,21 +1897,7 @@
         <w:rPr>
           <w:lang w:val="es-MX"/>
         </w:rPr>
-        <w:t xml:space="preserve">El algoritmo puede entonces ejecutarse para cada combinación de usuario influyente y no influyente para indicar su porcentaje de cercanía (p). Los resultados serán guardados en una tabla </w:t>
-      </w:r>
-      <w:proofErr w:type="spellStart"/>
-      <w:r>
-        <w:rPr>
-          <w:lang w:val="es-MX"/>
-        </w:rPr>
-        <w:t>UserRelationAnalysis</w:t>
-      </w:r>
-      <w:proofErr w:type="spellEnd"/>
-      <w:r>
-        <w:rPr>
-          <w:lang w:val="es-MX"/>
-        </w:rPr>
-        <w:t xml:space="preserve"> en orden descendente de p. La tabla será descrita con detalle más adelante. </w:t>
+        <w:t xml:space="preserve">El algoritmo puede entonces ejecutarse para cada combinación de usuario influyente y no influyente para indicar su porcentaje de cercanía (p). Los resultados serán guardados en una tabla UserRelationAnalysis en orden descendente de p. La tabla será descrita con detalle más adelante. </w:t>
       </w:r>
     </w:p>
     <w:p>
@@ -2311,63 +1962,7 @@
         <w:rPr>
           <w:lang w:val="es-MX"/>
         </w:rPr>
-        <w:t xml:space="preserve"> y se llamará al </w:t>
-      </w:r>
-      <w:proofErr w:type="spellStart"/>
-      <w:r>
-        <w:rPr>
-          <w:lang w:val="es-MX"/>
-        </w:rPr>
-        <w:t>endpoint</w:t>
-      </w:r>
-      <w:proofErr w:type="spellEnd"/>
-      <w:r>
-        <w:rPr>
-          <w:lang w:val="es-MX"/>
-        </w:rPr>
-        <w:t xml:space="preserve"> </w:t>
-      </w:r>
-      <w:proofErr w:type="spellStart"/>
-      <w:r>
-        <w:rPr>
-          <w:lang w:val="es-MX"/>
-        </w:rPr>
-        <w:t>friendships</w:t>
-      </w:r>
-      <w:proofErr w:type="spellEnd"/>
-      <w:r>
-        <w:rPr>
-          <w:lang w:val="es-MX"/>
-        </w:rPr>
-        <w:t>/</w:t>
-      </w:r>
-      <w:proofErr w:type="gramStart"/>
-      <w:r>
-        <w:rPr>
-          <w:lang w:val="es-MX"/>
-        </w:rPr>
-        <w:t>show</w:t>
-      </w:r>
-      <w:proofErr w:type="gramEnd"/>
-      <w:r>
-        <w:rPr>
-          <w:lang w:val="es-MX"/>
-        </w:rPr>
-        <w:t xml:space="preserve"> para realizar la comprobación. En la tabla </w:t>
-      </w:r>
-      <w:proofErr w:type="spellStart"/>
-      <w:r>
-        <w:rPr>
-          <w:lang w:val="es-MX"/>
-        </w:rPr>
-        <w:t>UserRelationAnalysis</w:t>
-      </w:r>
-      <w:proofErr w:type="spellEnd"/>
-      <w:r>
-        <w:rPr>
-          <w:lang w:val="es-MX"/>
-        </w:rPr>
-        <w:t xml:space="preserve"> también se registrará si un par ya fue comprobado, y si existió algún tipo de conexión entre los usuarios. Después de un determinado porcentaje de comprobaciones fallidas, se detiene la ejecución para poder ajustar los parámetros adecuadamente.</w:t>
+        <w:t xml:space="preserve"> y se llamará al endpoint friendships/show para realizar la comprobación. En la tabla UserRelationAnalysis también se registrará si un par ya fue comprobado, y si existió algún tipo de conexión entre los usuarios. Después de un determinado porcentaje de comprobaciones fallidas, se detiene la ejecución para poder ajustar los parámetros adecuadamente.</w:t>
       </w:r>
     </w:p>
     <w:p>
@@ -2421,49 +2016,7 @@
           <w:lang w:val="es-MX"/>
         </w:rPr>
         <w:lastRenderedPageBreak/>
-        <w:t xml:space="preserve">Por otra parte, el </w:t>
-      </w:r>
-      <w:proofErr w:type="spellStart"/>
-      <w:r>
-        <w:rPr>
-          <w:lang w:val="es-MX"/>
-        </w:rPr>
-        <w:t>endpoint</w:t>
-      </w:r>
-      <w:proofErr w:type="spellEnd"/>
-      <w:r>
-        <w:rPr>
-          <w:lang w:val="es-MX"/>
-        </w:rPr>
-        <w:t xml:space="preserve"> </w:t>
-      </w:r>
-      <w:proofErr w:type="spellStart"/>
-      <w:r>
-        <w:rPr>
-          <w:lang w:val="es-MX"/>
-        </w:rPr>
-        <w:t>friendships</w:t>
-      </w:r>
-      <w:proofErr w:type="spellEnd"/>
-      <w:r>
-        <w:rPr>
-          <w:lang w:val="es-MX"/>
-        </w:rPr>
-        <w:t>/</w:t>
-      </w:r>
-      <w:proofErr w:type="gramStart"/>
-      <w:r>
-        <w:rPr>
-          <w:lang w:val="es-MX"/>
-        </w:rPr>
-        <w:t>show</w:t>
-      </w:r>
-      <w:proofErr w:type="gramEnd"/>
-      <w:r>
-        <w:rPr>
-          <w:lang w:val="es-MX"/>
-        </w:rPr>
-        <w:t xml:space="preserve"> permite realizar</w:t>
+        <w:t>Por otra parte, el endpoint friendships/show permite realizar</w:t>
       </w:r>
       <w:r>
         <w:rPr>
@@ -2589,21 +2142,7 @@
         <w:rPr>
           <w:lang w:val="es-MX"/>
         </w:rPr>
-        <w:t xml:space="preserve">Al respecto, es importante mencionar </w:t>
-      </w:r>
-      <w:proofErr w:type="gramStart"/>
-      <w:r>
-        <w:rPr>
-          <w:lang w:val="es-MX"/>
-        </w:rPr>
-        <w:t>que</w:t>
-      </w:r>
-      <w:proofErr w:type="gramEnd"/>
-      <w:r>
-        <w:rPr>
-          <w:lang w:val="es-MX"/>
-        </w:rPr>
-        <w:t xml:space="preserve"> aunque el paso anterior es necesario para el siguiente, es posible realizar estos procedimientos de forma escalonada, con pequeños intervalos en que dos de ellos se ejecuten simultáneamente. </w:t>
+        <w:t xml:space="preserve">Al respecto, es importante mencionar que aunque el paso anterior es necesario para el siguiente, es posible realizar estos procedimientos de forma escalonada, con pequeños intervalos en que dos de ellos se ejecuten simultáneamente. </w:t>
       </w:r>
     </w:p>
     <w:p>
@@ -2650,53 +2189,20 @@
         <w:t>Algoritmo de cercanía o similitud de usuarios</w:t>
       </w:r>
       <w:r>
-        <w:t xml:space="preserve"> y tabla </w:t>
-      </w:r>
-      <w:proofErr w:type="spellStart"/>
-      <w:r>
-        <w:t>UserRelationAnalysis</w:t>
-      </w:r>
-      <w:proofErr w:type="spellEnd"/>
-    </w:p>
-    <w:p>
-      <w:pPr>
-        <w:rPr>
-          <w:lang w:val="es-MX"/>
-        </w:rPr>
-      </w:pPr>
-      <w:r>
-        <w:rPr>
-          <w:lang w:val="es-MX"/>
-        </w:rPr>
-        <w:t xml:space="preserve">A partir de la información ya existente en la base de datos, y de las conclusiones encontradas durante la investigación, es posible formular una hipótesis acerca de la relación entre dos usuarios aleatorios. Algoritmos como estos están documentados en la literatura para un gran número de aplicaciones. Twitter inclusive, utiliza un algoritmo de cercanía o similitud de usuarios para ponderar el orden del </w:t>
-      </w:r>
-      <w:proofErr w:type="spellStart"/>
-      <w:r>
-        <w:rPr>
-          <w:lang w:val="es-MX"/>
-        </w:rPr>
-        <w:t>feed</w:t>
-      </w:r>
-      <w:proofErr w:type="spellEnd"/>
-      <w:r>
-        <w:rPr>
-          <w:lang w:val="es-MX"/>
-        </w:rPr>
-        <w:t xml:space="preserve"> de noticias, sugerir cuentas a seguir y realizar segmentaciones de usuarios. El algoritmo propuesto recibe dos </w:t>
-      </w:r>
-      <w:proofErr w:type="spellStart"/>
-      <w:r>
-        <w:rPr>
-          <w:lang w:val="es-MX"/>
-        </w:rPr>
-        <w:t>id’s</w:t>
-      </w:r>
-      <w:proofErr w:type="spellEnd"/>
-      <w:r>
-        <w:rPr>
-          <w:lang w:val="es-MX"/>
-        </w:rPr>
-        <w:t xml:space="preserve"> de usuarios y usando información únicamente de la base de datos devuelve un valor de probabilidad.</w:t>
+        <w:t xml:space="preserve"> y tabla UserRelationAnalysis</w:t>
+      </w:r>
+    </w:p>
+    <w:p>
+      <w:pPr>
+        <w:rPr>
+          <w:lang w:val="es-MX"/>
+        </w:rPr>
+      </w:pPr>
+      <w:r>
+        <w:rPr>
+          <w:lang w:val="es-MX"/>
+        </w:rPr>
+        <w:t>A partir de la información ya existente en la base de datos, y de las conclusiones encontradas durante la investigación, es posible formular una hipótesis acerca de la relación entre dos usuarios aleatorios. Algoritmos como estos están documentados en la literatura para un gran número de aplicaciones. Twitter inclusive, utiliza un algoritmo de cercanía o similitud de usuarios para ponderar el orden del feed de noticias, sugerir cuentas a seguir y realizar segmentaciones de usuarios. El algoritmo propuesto recibe dos id’s de usuarios y usando información únicamente de la base de datos devuelve un valor de probabilidad.</w:t>
       </w:r>
     </w:p>
     <w:p>
@@ -2763,49 +2269,7 @@
         <w:rPr>
           <w:lang w:val="es-MX"/>
         </w:rPr>
-        <w:t xml:space="preserve">Similitud de </w:t>
-      </w:r>
-      <w:proofErr w:type="spellStart"/>
-      <w:r>
-        <w:rPr>
-          <w:lang w:val="es-MX"/>
-        </w:rPr>
-        <w:t>retweets</w:t>
-      </w:r>
-      <w:proofErr w:type="spellEnd"/>
-      <w:r>
-        <w:rPr>
-          <w:lang w:val="es-MX"/>
-        </w:rPr>
-        <w:t xml:space="preserve">: Un </w:t>
-      </w:r>
-      <w:proofErr w:type="spellStart"/>
-      <w:r>
-        <w:rPr>
-          <w:lang w:val="es-MX"/>
-        </w:rPr>
-        <w:t>retweet</w:t>
-      </w:r>
-      <w:proofErr w:type="spellEnd"/>
-      <w:r>
-        <w:rPr>
-          <w:lang w:val="es-MX"/>
-        </w:rPr>
-        <w:t xml:space="preserve"> implica distribuir el mismo contenido que el autor original, por lo que entre más veces </w:t>
-      </w:r>
-      <w:proofErr w:type="spellStart"/>
-      <w:r>
-        <w:rPr>
-          <w:lang w:val="es-MX"/>
-        </w:rPr>
-        <w:t>retweetee</w:t>
-      </w:r>
-      <w:proofErr w:type="spellEnd"/>
-      <w:r>
-        <w:rPr>
-          <w:lang w:val="es-MX"/>
-        </w:rPr>
-        <w:t xml:space="preserve"> un usuario a otro, mayor es la cercanía entre ambos.</w:t>
+        <w:t>Similitud de retweets: Un retweet implica distribuir el mismo contenido que el autor original, por lo que entre más veces retweetee un usuario a otro, mayor es la cercanía entre ambos.</w:t>
       </w:r>
     </w:p>
     <w:p>
@@ -2823,16 +2287,8 @@
         <w:rPr>
           <w:lang w:val="es-MX"/>
         </w:rPr>
-        <w:t xml:space="preserve">Similitud de </w:t>
-      </w:r>
-      <w:proofErr w:type="spellStart"/>
-      <w:r>
-        <w:rPr>
-          <w:lang w:val="es-MX"/>
-        </w:rPr>
-        <w:t>likes</w:t>
-      </w:r>
-      <w:proofErr w:type="spellEnd"/>
+        <w:t>Similitud de likes</w:t>
+      </w:r>
       <w:r>
         <w:rPr>
           <w:lang w:val="es-MX"/>
@@ -2843,29 +2299,7 @@
         <w:rPr>
           <w:lang w:val="es-MX"/>
         </w:rPr>
-        <w:t xml:space="preserve">: Cuando un usuario le </w:t>
-      </w:r>
-      <w:proofErr w:type="gramStart"/>
-      <w:r>
-        <w:rPr>
-          <w:lang w:val="es-MX"/>
-        </w:rPr>
-        <w:t xml:space="preserve">da </w:t>
-      </w:r>
-      <w:proofErr w:type="spellStart"/>
-      <w:r>
-        <w:rPr>
-          <w:lang w:val="es-MX"/>
-        </w:rPr>
-        <w:t>like</w:t>
-      </w:r>
-      <w:proofErr w:type="spellEnd"/>
-      <w:proofErr w:type="gramEnd"/>
-      <w:r>
-        <w:rPr>
-          <w:lang w:val="es-MX"/>
-        </w:rPr>
-        <w:t xml:space="preserve"> a un tweet, indica que le gusta su contenido y pueden tener algo en común.</w:t>
+        <w:t>: Cuando un usuario le da like a un tweet, indica que le gusta su contenido y pueden tener algo en común.</w:t>
       </w:r>
     </w:p>
     <w:p>
@@ -2883,21 +2317,7 @@
         <w:rPr>
           <w:lang w:val="es-MX"/>
         </w:rPr>
-        <w:t xml:space="preserve">Similitud de hashtags: Cuando dos usuarios comparten </w:t>
-      </w:r>
-      <w:proofErr w:type="gramStart"/>
-      <w:r>
-        <w:rPr>
-          <w:lang w:val="es-MX"/>
-        </w:rPr>
-        <w:t>un hashtag</w:t>
-      </w:r>
-      <w:proofErr w:type="gramEnd"/>
-      <w:r>
-        <w:rPr>
-          <w:lang w:val="es-MX"/>
-        </w:rPr>
-        <w:t xml:space="preserve">, comparten interés por el mismo tema. </w:t>
+        <w:t xml:space="preserve">Similitud de hashtags: Cuando dos usuarios comparten un hashtag, comparten interés por el mismo tema. </w:t>
       </w:r>
     </w:p>
     <w:p>
@@ -3064,21 +2484,7 @@
         <w:rPr>
           <w:lang w:val="es-MX"/>
         </w:rPr>
-        <w:t xml:space="preserve">Los resultados serán almacenados en la tabla </w:t>
-      </w:r>
-      <w:proofErr w:type="spellStart"/>
-      <w:r>
-        <w:rPr>
-          <w:lang w:val="es-MX"/>
-        </w:rPr>
-        <w:t>UserRelationAnalysis</w:t>
-      </w:r>
-      <w:proofErr w:type="spellEnd"/>
-      <w:r>
-        <w:rPr>
-          <w:lang w:val="es-MX"/>
-        </w:rPr>
-        <w:t>, con los siguientes campos</w:t>
+        <w:t>Los resultados serán almacenados en la tabla UserRelationAnalysis, con los siguientes campos</w:t>
       </w:r>
     </w:p>
     <w:p>
@@ -3092,19 +2498,11 @@
           <w:lang w:val="es-MX"/>
         </w:rPr>
       </w:pPr>
-      <w:proofErr w:type="spellStart"/>
-      <w:r>
-        <w:rPr>
-          <w:lang w:val="es-MX"/>
-        </w:rPr>
-        <w:t>aUserID</w:t>
-      </w:r>
-      <w:proofErr w:type="spellEnd"/>
-      <w:r>
-        <w:rPr>
-          <w:lang w:val="es-MX"/>
-        </w:rPr>
-        <w:t>:</w:t>
+      <w:r>
+        <w:rPr>
+          <w:lang w:val="es-MX"/>
+        </w:rPr>
+        <w:t>aUserID:</w:t>
       </w:r>
       <w:r>
         <w:rPr>
@@ -3136,19 +2534,11 @@
           <w:lang w:val="es-MX"/>
         </w:rPr>
       </w:pPr>
-      <w:proofErr w:type="spellStart"/>
-      <w:r>
-        <w:rPr>
-          <w:lang w:val="es-MX"/>
-        </w:rPr>
-        <w:t>bUserID</w:t>
-      </w:r>
-      <w:proofErr w:type="spellEnd"/>
-      <w:r>
-        <w:rPr>
-          <w:lang w:val="es-MX"/>
-        </w:rPr>
-        <w:t>:</w:t>
+      <w:r>
+        <w:rPr>
+          <w:lang w:val="es-MX"/>
+        </w:rPr>
+        <w:t>bUserID:</w:t>
       </w:r>
       <w:r>
         <w:rPr>
@@ -3180,14 +2570,12 @@
           <w:lang w:val="es-MX"/>
         </w:rPr>
       </w:pPr>
-      <w:proofErr w:type="spellStart"/>
       <w:r>
         <w:rPr>
           <w:lang w:val="es-MX"/>
         </w:rPr>
         <w:t>simCommunity</w:t>
       </w:r>
-      <w:proofErr w:type="spellEnd"/>
       <w:r>
         <w:rPr>
           <w:lang w:val="es-MX"/>
@@ -3207,14 +2595,12 @@
           <w:lang w:val="es-MX"/>
         </w:rPr>
       </w:pPr>
-      <w:proofErr w:type="spellStart"/>
       <w:r>
         <w:rPr>
           <w:lang w:val="es-MX"/>
         </w:rPr>
         <w:t>simMentions</w:t>
       </w:r>
-      <w:proofErr w:type="spellEnd"/>
       <w:r>
         <w:rPr>
           <w:lang w:val="es-MX"/>
@@ -3240,14 +2626,12 @@
           <w:lang w:val="es-MX"/>
         </w:rPr>
       </w:pPr>
-      <w:proofErr w:type="spellStart"/>
       <w:r>
         <w:rPr>
           <w:lang w:val="es-MX"/>
         </w:rPr>
         <w:t>simRetweets</w:t>
       </w:r>
-      <w:proofErr w:type="spellEnd"/>
       <w:r>
         <w:rPr>
           <w:lang w:val="es-MX"/>
@@ -3259,16 +2643,8 @@
           <w:lang w:val="es-MX"/>
         </w:rPr>
         <w:tab/>
-        <w:t xml:space="preserve">Similitud de </w:t>
-      </w:r>
-      <w:proofErr w:type="spellStart"/>
-      <w:r>
-        <w:rPr>
-          <w:lang w:val="es-MX"/>
-        </w:rPr>
-        <w:t>retweets</w:t>
-      </w:r>
-      <w:proofErr w:type="spellEnd"/>
+        <w:t>Similitud de retweets</w:t>
+      </w:r>
     </w:p>
     <w:p>
       <w:pPr>
@@ -3281,14 +2657,12 @@
           <w:lang w:val="es-MX"/>
         </w:rPr>
       </w:pPr>
-      <w:proofErr w:type="spellStart"/>
       <w:r>
         <w:rPr>
           <w:lang w:val="es-MX"/>
         </w:rPr>
         <w:t>simLikes</w:t>
       </w:r>
-      <w:proofErr w:type="spellEnd"/>
       <w:r>
         <w:rPr>
           <w:lang w:val="es-MX"/>
@@ -3300,16 +2674,8 @@
           <w:lang w:val="es-MX"/>
         </w:rPr>
         <w:tab/>
-        <w:t xml:space="preserve">Similitud por </w:t>
-      </w:r>
-      <w:proofErr w:type="spellStart"/>
-      <w:r>
-        <w:rPr>
-          <w:lang w:val="es-MX"/>
-        </w:rPr>
-        <w:t>likes</w:t>
-      </w:r>
-      <w:proofErr w:type="spellEnd"/>
+        <w:t>Similitud por likes</w:t>
+      </w:r>
     </w:p>
     <w:p>
       <w:pPr>
@@ -3322,14 +2688,12 @@
           <w:lang w:val="es-MX"/>
         </w:rPr>
       </w:pPr>
-      <w:proofErr w:type="spellStart"/>
       <w:r>
         <w:rPr>
           <w:lang w:val="es-MX"/>
         </w:rPr>
         <w:t>simHashtags</w:t>
       </w:r>
-      <w:proofErr w:type="spellEnd"/>
       <w:r>
         <w:rPr>
           <w:lang w:val="es-MX"/>
@@ -3355,14 +2719,12 @@
           <w:lang w:val="es-MX"/>
         </w:rPr>
       </w:pPr>
-      <w:proofErr w:type="spellStart"/>
       <w:r>
         <w:rPr>
           <w:lang w:val="es-MX"/>
         </w:rPr>
         <w:t>simTopics</w:t>
       </w:r>
-      <w:proofErr w:type="spellEnd"/>
       <w:r>
         <w:rPr>
           <w:lang w:val="es-MX"/>
@@ -3388,14 +2750,12 @@
           <w:lang w:val="es-MX"/>
         </w:rPr>
       </w:pPr>
-      <w:proofErr w:type="spellStart"/>
       <w:r>
         <w:rPr>
           <w:lang w:val="es-MX"/>
         </w:rPr>
         <w:t>simProfile</w:t>
       </w:r>
-      <w:proofErr w:type="spellEnd"/>
       <w:r>
         <w:rPr>
           <w:lang w:val="es-MX"/>
@@ -3421,14 +2781,12 @@
           <w:lang w:val="es-MX"/>
         </w:rPr>
       </w:pPr>
-      <w:proofErr w:type="spellStart"/>
       <w:r>
         <w:rPr>
           <w:lang w:val="es-MX"/>
         </w:rPr>
         <w:t>executionDate</w:t>
       </w:r>
-      <w:proofErr w:type="spellEnd"/>
       <w:r>
         <w:rPr>
           <w:lang w:val="es-MX"/>
@@ -3448,14 +2806,12 @@
           <w:lang w:val="es-MX"/>
         </w:rPr>
       </w:pPr>
-      <w:proofErr w:type="spellStart"/>
       <w:r>
         <w:rPr>
           <w:lang w:val="es-MX"/>
         </w:rPr>
         <w:t>verificationDate</w:t>
       </w:r>
-      <w:proofErr w:type="spellEnd"/>
       <w:r>
         <w:rPr>
           <w:lang w:val="es-MX"/>
@@ -3475,14 +2831,12 @@
           <w:lang w:val="es-MX"/>
         </w:rPr>
       </w:pPr>
-      <w:proofErr w:type="spellStart"/>
       <w:r>
         <w:rPr>
           <w:lang w:val="es-MX"/>
         </w:rPr>
         <w:t>verificationResult</w:t>
       </w:r>
-      <w:proofErr w:type="spellEnd"/>
       <w:r>
         <w:rPr>
           <w:lang w:val="es-MX"/>
@@ -3502,21 +2856,7 @@
         <w:rPr>
           <w:lang w:val="es-MX"/>
         </w:rPr>
-        <w:t xml:space="preserve">Se utilizará una vista </w:t>
-      </w:r>
-      <w:proofErr w:type="spellStart"/>
-      <w:r>
-        <w:rPr>
-          <w:lang w:val="es-MX"/>
-        </w:rPr>
-        <w:t>view_UserRelationAnalysisResults</w:t>
-      </w:r>
-      <w:proofErr w:type="spellEnd"/>
-      <w:r>
-        <w:rPr>
-          <w:lang w:val="es-MX"/>
-        </w:rPr>
-        <w:t xml:space="preserve"> para calcular cada suma ponderada, así como el resultado final, con el objetivo de facilitar el ajuste de cada peso, con los campos</w:t>
+        <w:t>Se utilizará una vista view_UserRelationAnalysisResults para calcular cada suma ponderada, así como el resultado final, con el objetivo de facilitar el ajuste de cada peso, con los campos</w:t>
       </w:r>
       <w:r>
         <w:rPr>
@@ -3536,21 +2876,7 @@
         <w:rPr>
           <w:lang w:val="es-MX"/>
         </w:rPr>
-        <w:t xml:space="preserve">A </w:t>
-      </w:r>
-      <w:proofErr w:type="gramStart"/>
-      <w:r>
-        <w:rPr>
-          <w:lang w:val="es-MX"/>
-        </w:rPr>
-        <w:t>continuación</w:t>
-      </w:r>
-      <w:proofErr w:type="gramEnd"/>
-      <w:r>
-        <w:rPr>
-          <w:lang w:val="es-MX"/>
-        </w:rPr>
-        <w:t xml:space="preserve"> se explicará a detalle cada uno de los análisis requeridos. </w:t>
+        <w:t xml:space="preserve">A continuación se explicará a detalle cada uno de los análisis requeridos. </w:t>
       </w:r>
     </w:p>
     <w:p>
@@ -3704,21 +3030,7 @@
                   <w:rFonts w:ascii="Cambria Math" w:eastAsiaTheme="minorEastAsia" w:hAnsi="Cambria Math"/>
                   <w:lang w:val="es-MX"/>
                 </w:rPr>
-                <m:t>u</m:t>
-              </m:r>
-              <m:r>
-                <w:rPr>
-                  <w:rFonts w:ascii="Cambria Math" w:eastAsiaTheme="minorEastAsia" w:hAnsi="Cambria Math"/>
-                  <w:lang w:val="es-MX"/>
-                </w:rPr>
-                <m:t xml:space="preserve">, </m:t>
-              </m:r>
-              <m:r>
-                <w:rPr>
-                  <w:rFonts w:ascii="Cambria Math" w:eastAsiaTheme="minorEastAsia" w:hAnsi="Cambria Math"/>
-                  <w:lang w:val="es-MX"/>
-                </w:rPr>
-                <m:t>w</m:t>
+                <m:t>u, w</m:t>
               </m:r>
             </m:e>
           </m:d>
@@ -4082,17 +3394,7 @@
                   <w:rFonts w:ascii="Cambria Math" w:eastAsiaTheme="minorEastAsia" w:hAnsi="Cambria Math"/>
                   <w:lang w:val="es-MX"/>
                 </w:rPr>
-                <m:t xml:space="preserve">comunidad </m:t>
-              </m:r>
-              <m:r>
-                <m:rPr>
-                  <m:nor/>
-                </m:rPr>
-                <w:rPr>
-                  <w:rFonts w:ascii="Cambria Math" w:eastAsiaTheme="minorEastAsia" w:hAnsi="Cambria Math"/>
-                  <w:lang w:val="es-MX"/>
-                </w:rPr>
-                <m:t>indirecta</m:t>
+                <m:t>comunidad indirecta</m:t>
               </m:r>
             </m:sub>
           </m:sSub>
@@ -4112,21 +3414,7 @@
                   <w:rFonts w:ascii="Cambria Math" w:eastAsiaTheme="minorEastAsia" w:hAnsi="Cambria Math"/>
                   <w:lang w:val="es-MX"/>
                 </w:rPr>
-                <m:t>u</m:t>
-              </m:r>
-              <m:r>
-                <w:rPr>
-                  <w:rFonts w:ascii="Cambria Math" w:eastAsiaTheme="minorEastAsia" w:hAnsi="Cambria Math"/>
-                  <w:lang w:val="es-MX"/>
-                </w:rPr>
-                <m:t xml:space="preserve">, </m:t>
-              </m:r>
-              <m:r>
-                <w:rPr>
-                  <w:rFonts w:ascii="Cambria Math" w:eastAsiaTheme="minorEastAsia" w:hAnsi="Cambria Math"/>
-                  <w:lang w:val="es-MX"/>
-                </w:rPr>
-                <m:t>w</m:t>
+                <m:t>u, w</m:t>
               </m:r>
             </m:e>
           </m:d>
@@ -4500,21 +3788,7 @@
                   <w:rFonts w:ascii="Cambria Math" w:eastAsiaTheme="minorEastAsia" w:hAnsi="Cambria Math"/>
                   <w:lang w:val="es-MX"/>
                 </w:rPr>
-                <m:t>u</m:t>
-              </m:r>
-              <m:r>
-                <w:rPr>
-                  <w:rFonts w:ascii="Cambria Math" w:eastAsiaTheme="minorEastAsia" w:hAnsi="Cambria Math"/>
-                  <w:lang w:val="es-MX"/>
-                </w:rPr>
-                <m:t xml:space="preserve">, </m:t>
-              </m:r>
-              <m:r>
-                <w:rPr>
-                  <w:rFonts w:ascii="Cambria Math" w:eastAsiaTheme="minorEastAsia" w:hAnsi="Cambria Math"/>
-                  <w:lang w:val="es-MX"/>
-                </w:rPr>
-                <m:t>w</m:t>
+                <m:t>u, w</m:t>
               </m:r>
             </m:e>
           </m:d>
@@ -4576,21 +3850,7 @@
                   <w:rFonts w:ascii="Cambria Math" w:eastAsiaTheme="minorEastAsia" w:hAnsi="Cambria Math"/>
                   <w:lang w:val="es-MX"/>
                 </w:rPr>
-                <m:t>u</m:t>
-              </m:r>
-              <m:r>
-                <w:rPr>
-                  <w:rFonts w:ascii="Cambria Math" w:eastAsiaTheme="minorEastAsia" w:hAnsi="Cambria Math"/>
-                  <w:lang w:val="es-MX"/>
-                </w:rPr>
-                <m:t xml:space="preserve">, </m:t>
-              </m:r>
-              <m:r>
-                <w:rPr>
-                  <w:rFonts w:ascii="Cambria Math" w:eastAsiaTheme="minorEastAsia" w:hAnsi="Cambria Math"/>
-                  <w:lang w:val="es-MX"/>
-                </w:rPr>
-                <m:t>w</m:t>
+                <m:t>u, w</m:t>
               </m:r>
             </m:e>
           </m:d>
@@ -4632,17 +3892,7 @@
                   <w:rFonts w:ascii="Cambria Math" w:eastAsiaTheme="minorEastAsia" w:hAnsi="Cambria Math"/>
                   <w:lang w:val="es-MX"/>
                 </w:rPr>
-                <m:t xml:space="preserve">comunidad </m:t>
-              </m:r>
-              <m:r>
-                <m:rPr>
-                  <m:nor/>
-                </m:rPr>
-                <w:rPr>
-                  <w:rFonts w:ascii="Cambria Math" w:eastAsiaTheme="minorEastAsia" w:hAnsi="Cambria Math"/>
-                  <w:lang w:val="es-MX"/>
-                </w:rPr>
-                <m:t>indirecta</m:t>
+                <m:t>comunidad indirecta</m:t>
               </m:r>
             </m:sub>
           </m:sSub>
@@ -4662,21 +3912,7 @@
                   <w:rFonts w:ascii="Cambria Math" w:eastAsiaTheme="minorEastAsia" w:hAnsi="Cambria Math"/>
                   <w:lang w:val="es-MX"/>
                 </w:rPr>
-                <m:t>u</m:t>
-              </m:r>
-              <m:r>
-                <w:rPr>
-                  <w:rFonts w:ascii="Cambria Math" w:eastAsiaTheme="minorEastAsia" w:hAnsi="Cambria Math"/>
-                  <w:lang w:val="es-MX"/>
-                </w:rPr>
-                <m:t xml:space="preserve">, </m:t>
-              </m:r>
-              <m:r>
-                <w:rPr>
-                  <w:rFonts w:ascii="Cambria Math" w:eastAsiaTheme="minorEastAsia" w:hAnsi="Cambria Math"/>
-                  <w:lang w:val="es-MX"/>
-                </w:rPr>
-                <m:t>w</m:t>
+                <m:t>u, w</m:t>
               </m:r>
             </m:e>
           </m:d>
@@ -4810,21 +4046,7 @@
         <w:rPr>
           <w:lang w:val="es-MX"/>
         </w:rPr>
-        <w:t xml:space="preserve">La vista </w:t>
-      </w:r>
-      <w:proofErr w:type="spellStart"/>
-      <w:r>
-        <w:rPr>
-          <w:lang w:val="es-MX"/>
-        </w:rPr>
-        <w:t>view_UserMentions</w:t>
-      </w:r>
-      <w:proofErr w:type="spellEnd"/>
-      <w:r>
-        <w:rPr>
-          <w:lang w:val="es-MX"/>
-        </w:rPr>
-        <w:t xml:space="preserve"> </w:t>
+        <w:t xml:space="preserve">La vista view_UserMentions </w:t>
       </w:r>
       <w:r>
         <w:rPr>
@@ -4932,94 +4154,33 @@
         <w:t>por</w:t>
       </w:r>
       <w:r>
-        <w:t xml:space="preserve"> </w:t>
-      </w:r>
-      <w:proofErr w:type="spellStart"/>
-      <w:r>
-        <w:t>retweets</w:t>
-      </w:r>
-      <w:proofErr w:type="spellEnd"/>
-    </w:p>
-    <w:p>
-      <w:pPr>
-        <w:rPr>
-          <w:lang w:val="es-MX"/>
-        </w:rPr>
-      </w:pPr>
-      <w:r>
-        <w:rPr>
-          <w:lang w:val="es-MX"/>
-        </w:rPr>
-        <w:t xml:space="preserve">Cuando un usuario retuitea, distribuye el mismo contenido que el autor original, sugiriendo que existe algo en común. Por tanto, entre mayor sea la cantidad de </w:t>
-      </w:r>
-      <w:proofErr w:type="spellStart"/>
-      <w:r>
-        <w:rPr>
-          <w:lang w:val="es-MX"/>
-        </w:rPr>
-        <w:t>retweets</w:t>
-      </w:r>
-      <w:proofErr w:type="spellEnd"/>
-      <w:r>
-        <w:rPr>
-          <w:lang w:val="es-MX"/>
-        </w:rPr>
-        <w:t xml:space="preserve"> de un usuario al otro, mayor es la conexión entre estos. </w:t>
-      </w:r>
-    </w:p>
-    <w:p>
-      <w:pPr>
-        <w:rPr>
-          <w:lang w:val="es-MX"/>
-        </w:rPr>
-      </w:pPr>
-      <w:r>
-        <w:rPr>
-          <w:lang w:val="es-MX"/>
-        </w:rPr>
-        <w:t xml:space="preserve">Mediante la vista </w:t>
-      </w:r>
-      <w:proofErr w:type="spellStart"/>
-      <w:r>
-        <w:rPr>
-          <w:lang w:val="es-MX"/>
-        </w:rPr>
-        <w:t>view_UserRetweet</w:t>
-      </w:r>
-      <w:proofErr w:type="spellEnd"/>
-      <w:r>
-        <w:rPr>
-          <w:lang w:val="es-MX"/>
-        </w:rPr>
-        <w:t xml:space="preserve">, se obtienen los </w:t>
-      </w:r>
-      <w:proofErr w:type="spellStart"/>
-      <w:r>
-        <w:rPr>
-          <w:lang w:val="es-MX"/>
-        </w:rPr>
-        <w:t>retweets</w:t>
-      </w:r>
-      <w:proofErr w:type="spellEnd"/>
-      <w:r>
-        <w:rPr>
-          <w:lang w:val="es-MX"/>
-        </w:rPr>
-        <w:t xml:space="preserve"> de un usuario a otro, y se dividen entre el número total de </w:t>
-      </w:r>
-      <w:proofErr w:type="spellStart"/>
-      <w:r>
-        <w:rPr>
-          <w:lang w:val="es-MX"/>
-        </w:rPr>
-        <w:t>retweets</w:t>
-      </w:r>
-      <w:proofErr w:type="spellEnd"/>
-      <w:r>
-        <w:rPr>
-          <w:lang w:val="es-MX"/>
-        </w:rPr>
-        <w:t xml:space="preserve"> de ese usuario. El procedimiento se ejecuta para ambos usuarios, dividiendo el resultado a la mitad para asegurar un valor entre 0 y 1. </w:t>
+        <w:t xml:space="preserve"> retweets</w:t>
+      </w:r>
+    </w:p>
+    <w:p>
+      <w:pPr>
+        <w:rPr>
+          <w:lang w:val="es-MX"/>
+        </w:rPr>
+      </w:pPr>
+      <w:r>
+        <w:rPr>
+          <w:lang w:val="es-MX"/>
+        </w:rPr>
+        <w:t xml:space="preserve">Cuando un usuario retuitea, distribuye el mismo contenido que el autor original, sugiriendo que existe algo en común. Por tanto, entre mayor sea la cantidad de retweets de un usuario al otro, mayor es la conexión entre estos. </w:t>
+      </w:r>
+    </w:p>
+    <w:p>
+      <w:pPr>
+        <w:rPr>
+          <w:lang w:val="es-MX"/>
+        </w:rPr>
+      </w:pPr>
+      <w:r>
+        <w:rPr>
+          <w:lang w:val="es-MX"/>
+        </w:rPr>
+        <w:t xml:space="preserve">Mediante la vista view_UserRetweet, se obtienen los retweets de un usuario a otro, y se dividen entre el número total de retweets de ese usuario. El procedimiento se ejecuta para ambos usuarios, dividiendo el resultado a la mitad para asegurar un valor entre 0 y 1. </w:t>
       </w:r>
     </w:p>
     <w:p>
@@ -5060,21 +4221,7 @@
         <w:rPr>
           <w:lang w:val="es-MX"/>
         </w:rPr>
-        <w:t xml:space="preserve">la cantidad de </w:t>
-      </w:r>
-      <w:proofErr w:type="spellStart"/>
-      <w:r>
-        <w:rPr>
-          <w:lang w:val="es-MX"/>
-        </w:rPr>
-        <w:t>retweets</w:t>
-      </w:r>
-      <w:proofErr w:type="spellEnd"/>
-      <w:r>
-        <w:rPr>
-          <w:lang w:val="es-MX"/>
-        </w:rPr>
-        <w:t xml:space="preserve"> en la base de datos no es muy alta, y que únicamente se realizan dos consultas a la misma, la ejecución de este proceso es de unos cuántos milisegundos. </w:t>
+        <w:t xml:space="preserve">la cantidad de retweets en la base de datos no es muy alta, y que únicamente se realizan dos consultas a la misma, la ejecución de este proceso es de unos cuántos milisegundos. </w:t>
       </w:r>
     </w:p>
     <w:p>
@@ -5101,48 +4248,20 @@
         <w:rPr>
           <w:lang w:val="es-MX"/>
         </w:rPr>
-        <w:t xml:space="preserve">Cuando dos usuarios utilizan mucho el </w:t>
-      </w:r>
-      <w:proofErr w:type="gramStart"/>
-      <w:r>
-        <w:rPr>
-          <w:lang w:val="es-MX"/>
-        </w:rPr>
-        <w:t>mismo hashtag</w:t>
-      </w:r>
-      <w:proofErr w:type="gramEnd"/>
-      <w:r>
-        <w:rPr>
-          <w:lang w:val="es-MX"/>
-        </w:rPr>
-        <w:t xml:space="preserve">, puede identificarse que comparten interés por un tema en común, incrementando la posibilidad de una conexión entre estos. </w:t>
-      </w:r>
-    </w:p>
-    <w:p>
-      <w:pPr>
-        <w:rPr>
-          <w:lang w:val="es-MX"/>
-        </w:rPr>
-      </w:pPr>
-      <w:r>
-        <w:rPr>
-          <w:lang w:val="es-MX"/>
-        </w:rPr>
-        <w:t xml:space="preserve">Usando la vista </w:t>
-      </w:r>
-      <w:proofErr w:type="spellStart"/>
-      <w:r>
-        <w:rPr>
-          <w:lang w:val="es-MX"/>
-        </w:rPr>
-        <w:t>view_UserHashtags</w:t>
-      </w:r>
-      <w:proofErr w:type="spellEnd"/>
-      <w:r>
-        <w:rPr>
-          <w:lang w:val="es-MX"/>
-        </w:rPr>
-        <w:t xml:space="preserve">, se recopilan todos los tweets del usuario, y se seleccionan los 10 más repetidos. Se realiza el mismo procedimiento para el otro usuario. Se cuenta el número de coincidencias y se divide el resultado entre 10. </w:t>
+        <w:t xml:space="preserve">Cuando dos usuarios utilizan mucho el mismo hashtag, puede identificarse que comparten interés por un tema en común, incrementando la posibilidad de una conexión entre estos. </w:t>
+      </w:r>
+    </w:p>
+    <w:p>
+      <w:pPr>
+        <w:rPr>
+          <w:lang w:val="es-MX"/>
+        </w:rPr>
+      </w:pPr>
+      <w:r>
+        <w:rPr>
+          <w:lang w:val="es-MX"/>
+        </w:rPr>
+        <w:t xml:space="preserve">Usando la vista view_UserHashtags, se recopilan todos los tweets del usuario, y se seleccionan los 10 más repetidos. Se realiza el mismo procedimiento para el otro usuario. Se cuenta el número de coincidencias y se divide el resultado entre 10. </w:t>
       </w:r>
     </w:p>
     <w:p>
@@ -5595,15 +4714,7 @@
         <w:t>por</w:t>
       </w:r>
       <w:r>
-        <w:t xml:space="preserve"> </w:t>
-      </w:r>
-      <w:proofErr w:type="spellStart"/>
-      <w:r>
-        <w:t>likes</w:t>
-      </w:r>
-      <w:proofErr w:type="spellEnd"/>
-      <w:r>
-        <w:t xml:space="preserve"> e intereses en común</w:t>
+        <w:t xml:space="preserve"> likes e intereses en común</w:t>
       </w:r>
     </w:p>
     <w:p>
@@ -5641,21 +4752,7 @@
         <w:rPr>
           <w:lang w:val="es-MX"/>
         </w:rPr>
-        <w:t xml:space="preserve">El análisis consta entonces de 7 </w:t>
-      </w:r>
-      <w:proofErr w:type="spellStart"/>
-      <w:r>
-        <w:rPr>
-          <w:lang w:val="es-MX"/>
-        </w:rPr>
-        <w:t>sub-análisis</w:t>
-      </w:r>
-      <w:proofErr w:type="spellEnd"/>
-      <w:r>
-        <w:rPr>
-          <w:lang w:val="es-MX"/>
-        </w:rPr>
-        <w:t>, con las siguientes características.</w:t>
+        <w:t>El análisis consta entonces de 7 sub-análisis, con las siguientes características.</w:t>
       </w:r>
     </w:p>
     <w:tbl>
@@ -5852,16 +4949,8 @@
               <w:rPr>
                 <w:lang w:val="es-MX"/>
               </w:rPr>
-              <w:t xml:space="preserve">Similitud por </w:t>
-            </w:r>
-            <w:proofErr w:type="spellStart"/>
-            <w:r>
-              <w:rPr>
-                <w:lang w:val="es-MX"/>
-              </w:rPr>
-              <w:t>retweets</w:t>
-            </w:r>
-            <w:proofErr w:type="spellEnd"/>
+              <w:t>Similitud por retweets</w:t>
+            </w:r>
           </w:p>
         </w:tc>
         <w:tc>
@@ -5916,16 +5005,8 @@
               <w:rPr>
                 <w:lang w:val="es-MX"/>
               </w:rPr>
-              <w:t xml:space="preserve">Similitud por </w:t>
-            </w:r>
-            <w:proofErr w:type="spellStart"/>
-            <w:r>
-              <w:rPr>
-                <w:lang w:val="es-MX"/>
-              </w:rPr>
-              <w:t>likes</w:t>
-            </w:r>
-            <w:proofErr w:type="spellEnd"/>
+              <w:t>Similitud por likes</w:t>
+            </w:r>
           </w:p>
         </w:tc>
         <w:tc>
@@ -6515,14 +5596,12 @@
                 <w:lang w:val="es-MX"/>
               </w:rPr>
             </w:pPr>
-            <w:proofErr w:type="spellStart"/>
             <w:r>
               <w:rPr>
                 <w:lang w:val="es-MX"/>
               </w:rPr>
               <w:t>Retweets</w:t>
             </w:r>
-            <w:proofErr w:type="spellEnd"/>
           </w:p>
         </w:tc>
         <w:tc>
@@ -6594,14 +5673,12 @@
                 <w:lang w:val="es-MX"/>
               </w:rPr>
             </w:pPr>
-            <w:proofErr w:type="spellStart"/>
             <w:r>
               <w:rPr>
                 <w:lang w:val="es-MX"/>
               </w:rPr>
               <w:t>Likes</w:t>
             </w:r>
-            <w:proofErr w:type="spellEnd"/>
           </w:p>
         </w:tc>
         <w:tc>
@@ -7290,14 +6367,12 @@
                 <w:lang w:val="es-MX"/>
               </w:rPr>
             </w:pPr>
-            <w:proofErr w:type="spellStart"/>
             <w:r>
               <w:rPr>
                 <w:lang w:val="es-MX"/>
               </w:rPr>
               <w:t>Retweets</w:t>
             </w:r>
-            <w:proofErr w:type="spellEnd"/>
           </w:p>
         </w:tc>
         <w:tc>
@@ -7853,14 +6928,12 @@
                 <w:lang w:val="es-MX"/>
               </w:rPr>
             </w:pPr>
-            <w:proofErr w:type="spellStart"/>
             <w:r>
               <w:rPr>
                 <w:lang w:val="es-MX"/>
               </w:rPr>
               <w:t>Retweets</w:t>
             </w:r>
-            <w:proofErr w:type="spellEnd"/>
           </w:p>
         </w:tc>
         <w:tc>
@@ -8166,26 +7239,108 @@
       </w:pPr>
       <w:r>
         <w:lastRenderedPageBreak/>
+        <w:t>Progreso</w:t>
+      </w:r>
+    </w:p>
+    <w:p>
+      <w:pPr>
+        <w:pStyle w:val="Heading1"/>
+      </w:pPr>
+      <w:r>
+        <w:t>Día cero</w:t>
+      </w:r>
+    </w:p>
+    <w:p>
+      <w:pPr>
+        <w:rPr>
+          <w:lang w:val="es-MX"/>
+        </w:rPr>
+      </w:pPr>
+      <w:r>
+        <w:rPr>
+          <w:lang w:val="es-MX"/>
+        </w:rPr>
+        <w:t xml:space="preserve">El 16 de septiembre del 2021, se implemento la infraestructura necesaria para la ejecución de este procedimiento. </w:t>
+      </w:r>
+    </w:p>
+    <w:p>
+      <w:pPr>
+        <w:rPr>
+          <w:lang w:val="es-MX"/>
+        </w:rPr>
+      </w:pPr>
+      <w:r>
+        <w:rPr>
+          <w:lang w:val="es-MX"/>
+        </w:rPr>
+        <w:t xml:space="preserve">Comenzó la descarga de cuentas seguidas, a la velocidad esperada. </w:t>
+      </w:r>
+    </w:p>
+    <w:p>
+      <w:pPr>
+        <w:rPr>
+          <w:lang w:val="es-MX"/>
+        </w:rPr>
+      </w:pPr>
+      <w:r>
+        <w:rPr>
+          <w:lang w:val="es-MX"/>
+        </w:rPr>
+        <w:t xml:space="preserve">Algún tiempo después, se comenzó a ejecutar el análisis. Cada análisis tomo mucho menos tiempo de lo esperado, alrededor de una décima de segundo. </w:t>
+      </w:r>
+    </w:p>
+    <w:p>
+      <w:pPr>
+        <w:rPr>
+          <w:lang w:val="es-MX"/>
+        </w:rPr>
+      </w:pPr>
+      <w:r>
+        <w:rPr>
+          <w:lang w:val="es-MX"/>
+        </w:rPr>
+        <w:t>Mientras se ejecuta, se buscará la forma de paralelizar y eficientar el proceso.</w:t>
+      </w:r>
+    </w:p>
+    <w:p>
+      <w:pPr>
+        <w:spacing w:line="259" w:lineRule="auto"/>
+        <w:rPr>
+          <w:lang w:val="es-MX"/>
+        </w:rPr>
+      </w:pPr>
+      <w:r>
+        <w:rPr>
+          <w:lang w:val="es-MX"/>
+        </w:rPr>
+        <w:br w:type="page"/>
+      </w:r>
+    </w:p>
+    <w:p>
+      <w:pPr>
+        <w:pStyle w:val="Title"/>
+      </w:pPr>
+      <w:r>
+        <w:lastRenderedPageBreak/>
         <w:t>Referencias</w:t>
       </w:r>
     </w:p>
     <w:sdt>
       <w:sdtPr>
+        <w:rPr>
+          <w:b w:val="0"/>
+          <w:bCs w:val="0"/>
+          <w:sz w:val="24"/>
+          <w:szCs w:val="24"/>
+          <w:lang w:val="en-001"/>
+        </w:rPr>
         <w:id w:val="672225700"/>
         <w:docPartObj>
           <w:docPartGallery w:val="Bibliographies"/>
           <w:docPartUnique/>
         </w:docPartObj>
       </w:sdtPr>
-      <w:sdtEndPr>
-        <w:rPr>
-          <w:b w:val="0"/>
-          <w:bCs w:val="0"/>
-          <w:sz w:val="24"/>
-          <w:szCs w:val="24"/>
-          <w:lang w:val="en-001"/>
-        </w:rPr>
-      </w:sdtEndPr>
+      <w:sdtEndPr/>
       <w:sdtContent>
         <w:p>
           <w:pPr>
@@ -8202,6 +7357,7 @@
             <w:id w:val="111145805"/>
             <w:bibliography/>
           </w:sdtPr>
+          <w:sdtEndPr/>
           <w:sdtContent>
             <w:p>
               <w:pPr>

</xml_diff>